<commit_message>
some text is added
</commit_message>
<xml_diff>
--- a/Spring Framework.dotx.docx
+++ b/Spring Framework.dotx.docx
@@ -4376,6 +4376,23 @@
       </w:pPr>
       <w:r>
         <w:t>Another convenient thing about the ContextLoaderListener is that it creates a WebApplicationContext and WebApplicationContext provides access to the ServletContext via ServletContextAware beans and the getServletContext method.</w:t>
+      </w:r>
+    </w:p>
+    <w:p>
+      <w:pPr>
+        <w:pStyle w:val="ListParagraph"/>
+      </w:pPr>
+    </w:p>
+    <w:p>
+      <w:pPr>
+        <w:pStyle w:val="ListParagraph"/>
+        <w:numPr>
+          <w:ilvl w:val="0"/>
+          <w:numId w:val="121"/>
+        </w:numPr>
+      </w:pPr>
+      <w:r>
+        <w:t>asdffasdfasdfasdfasddfasdfasdfasdfasdffasdfasddfasd</w:t>
       </w:r>
     </w:p>
     <w:sectPr>

</xml_diff>